<commit_message>
Added first table description
</commit_message>
<xml_diff>
--- a/Database.docx
+++ b/Database.docx
@@ -147,6 +147,7 @@
           <w:b/>
           <w:sz w:val="28"/>
           <w:szCs w:val="28"/>
+          <w:lang w:val="en-US"/>
         </w:rPr>
       </w:pPr>
       <w:r>
@@ -154,6 +155,7 @@
           <w:b/>
           <w:sz w:val="28"/>
           <w:szCs w:val="28"/>
+          <w:lang w:val="en-US"/>
         </w:rPr>
         <w:t>Team:</w:t>
       </w:r>
@@ -164,12 +166,14 @@
         <w:rPr>
           <w:sz w:val="28"/>
           <w:szCs w:val="28"/>
-        </w:rPr>
-      </w:pPr>
-      <w:r>
-        <w:rPr>
-          <w:sz w:val="28"/>
-          <w:szCs w:val="28"/>
+          <w:lang w:val="en-US"/>
+        </w:rPr>
+      </w:pPr>
+      <w:r>
+        <w:rPr>
+          <w:sz w:val="28"/>
+          <w:szCs w:val="28"/>
+          <w:lang w:val="en-US"/>
         </w:rPr>
         <w:t xml:space="preserve">Jakub </w:t>
       </w:r>
@@ -178,6 +182,7 @@
         <w:rPr>
           <w:sz w:val="28"/>
           <w:szCs w:val="28"/>
+          <w:lang w:val="en-US"/>
         </w:rPr>
         <w:t>Wandelt</w:t>
       </w:r>
@@ -186,6 +191,7 @@
         <w:rPr>
           <w:sz w:val="28"/>
           <w:szCs w:val="28"/>
+          <w:lang w:val="en-US"/>
         </w:rPr>
         <w:t xml:space="preserve"> – 234772(leader)</w:t>
       </w:r>
@@ -226,16 +232,30 @@
         <w:rPr>
           <w:sz w:val="28"/>
           <w:szCs w:val="28"/>
-          <w:lang w:val="en-US"/>
-        </w:rPr>
-      </w:pPr>
-      <w:r>
-        <w:rPr>
-          <w:sz w:val="28"/>
-          <w:szCs w:val="28"/>
-          <w:lang w:val="en-US"/>
-        </w:rPr>
-        <w:t>Mateusz Idec – 234755</w:t>
+        </w:rPr>
+      </w:pPr>
+      <w:r>
+        <w:rPr>
+          <w:sz w:val="28"/>
+          <w:szCs w:val="28"/>
+        </w:rPr>
+        <w:t xml:space="preserve">Mateusz </w:t>
+      </w:r>
+      <w:proofErr w:type="spellStart"/>
+      <w:r>
+        <w:rPr>
+          <w:sz w:val="28"/>
+          <w:szCs w:val="28"/>
+        </w:rPr>
+        <w:t>Idec</w:t>
+      </w:r>
+      <w:proofErr w:type="spellEnd"/>
+      <w:r>
+        <w:rPr>
+          <w:sz w:val="28"/>
+          <w:szCs w:val="28"/>
+        </w:rPr>
+        <w:t xml:space="preserve"> – 234755</w:t>
       </w:r>
     </w:p>
     <w:p>
@@ -244,34 +264,14 @@
         <w:rPr>
           <w:sz w:val="28"/>
           <w:szCs w:val="28"/>
-          <w:lang w:val="en-US"/>
-        </w:rPr>
-      </w:pPr>
-      <w:r>
-        <w:rPr>
-          <w:sz w:val="28"/>
-          <w:szCs w:val="28"/>
-          <w:lang w:val="en-US"/>
-        </w:rPr>
-        <w:t xml:space="preserve">Artur </w:t>
-      </w:r>
-      <w:proofErr w:type="spellStart"/>
-      <w:r>
-        <w:rPr>
-          <w:sz w:val="28"/>
-          <w:szCs w:val="28"/>
-          <w:lang w:val="en-US"/>
-        </w:rPr>
-        <w:t>Pietrzak</w:t>
-      </w:r>
-      <w:proofErr w:type="spellEnd"/>
-      <w:r>
-        <w:rPr>
-          <w:sz w:val="28"/>
-          <w:szCs w:val="28"/>
-          <w:lang w:val="en-US"/>
-        </w:rPr>
-        <w:t xml:space="preserve"> - </w:t>
+        </w:rPr>
+      </w:pPr>
+      <w:r>
+        <w:rPr>
+          <w:sz w:val="28"/>
+          <w:szCs w:val="28"/>
+        </w:rPr>
+        <w:t xml:space="preserve">Artur Pietrzak - </w:t>
       </w:r>
       <w:r>
         <w:br/>
@@ -371,16 +371,7 @@
           <w:szCs w:val="28"/>
           <w:lang w:val="en-GB"/>
         </w:rPr>
-        <w:t xml:space="preserve"> and </w:t>
-      </w:r>
-      <w:r>
-        <w:rPr>
-          <w:rFonts w:asciiTheme="minorHAnsi" w:hAnsiTheme="minorHAnsi" w:cstheme="minorHAnsi"/>
-          <w:sz w:val="28"/>
-          <w:szCs w:val="28"/>
-          <w:lang w:val="en-GB"/>
-        </w:rPr>
-        <w:t>more specifically, taking care of its orders</w:t>
+        <w:t xml:space="preserve"> and more specifically, taking care of its orders</w:t>
       </w:r>
       <w:r>
         <w:rPr>
@@ -398,43 +389,7 @@
           <w:szCs w:val="28"/>
           <w:lang w:val="en-GB"/>
         </w:rPr>
-        <w:t xml:space="preserve"> </w:t>
-      </w:r>
-      <w:r>
-        <w:rPr>
-          <w:rFonts w:asciiTheme="minorHAnsi" w:hAnsiTheme="minorHAnsi" w:cstheme="minorHAnsi"/>
-          <w:sz w:val="28"/>
-          <w:szCs w:val="28"/>
-          <w:lang w:val="en-GB"/>
-        </w:rPr>
-        <w:t xml:space="preserve">In this database the following </w:t>
-      </w:r>
-      <w:r>
-        <w:rPr>
-          <w:rFonts w:asciiTheme="minorHAnsi" w:hAnsiTheme="minorHAnsi" w:cstheme="minorHAnsi"/>
-          <w:sz w:val="28"/>
-          <w:szCs w:val="28"/>
-          <w:lang w:val="en-GB"/>
-        </w:rPr>
-        <w:t xml:space="preserve">business </w:t>
-      </w:r>
-      <w:r>
-        <w:rPr>
-          <w:rFonts w:asciiTheme="minorHAnsi" w:hAnsiTheme="minorHAnsi" w:cstheme="minorHAnsi"/>
-          <w:sz w:val="28"/>
-          <w:szCs w:val="28"/>
-          <w:lang w:val="en-GB"/>
-        </w:rPr>
-        <w:t>rules are given</w:t>
-      </w:r>
-      <w:r>
-        <w:rPr>
-          <w:rFonts w:asciiTheme="minorHAnsi" w:hAnsiTheme="minorHAnsi" w:cstheme="minorHAnsi"/>
-          <w:sz w:val="28"/>
-          <w:szCs w:val="28"/>
-          <w:lang w:val="en-GB"/>
-        </w:rPr>
-        <w:t>:</w:t>
+        <w:t xml:space="preserve"> In this database the following business rules are given:</w:t>
       </w:r>
     </w:p>
     <w:p>
@@ -829,21 +784,6 @@
         </w:rPr>
         <w:t>Entity Relationship Diagram</w:t>
       </w:r>
-    </w:p>
-    <w:p>
-      <w:pPr>
-        <w:pStyle w:val="paragraph"/>
-        <w:spacing w:before="0" w:beforeAutospacing="0" w:after="0" w:afterAutospacing="0"/>
-        <w:ind w:left="720"/>
-        <w:textAlignment w:val="baseline"/>
-        <w:rPr>
-          <w:rStyle w:val="eop"/>
-          <w:rFonts w:asciiTheme="minorHAnsi" w:hAnsiTheme="minorHAnsi" w:cstheme="minorHAnsi"/>
-          <w:sz w:val="44"/>
-          <w:szCs w:val="44"/>
-          <w:lang w:val="en-US"/>
-        </w:rPr>
-      </w:pPr>
       <w:r>
         <w:rPr>
           <w:rStyle w:val="textrun"/>
@@ -854,17 +794,9 @@
           <w:lang w:val="en-US"/>
         </w:rPr>
         <w:drawing>
-          <wp:anchor distT="0" distB="0" distL="114300" distR="114300" simplePos="0" relativeHeight="251657216" behindDoc="1" locked="0" layoutInCell="1" allowOverlap="1" wp14:anchorId="561EDD77" wp14:editId="56657871">
-            <wp:simplePos x="0" y="0"/>
-            <wp:positionH relativeFrom="column">
-              <wp:posOffset>-717843</wp:posOffset>
-            </wp:positionH>
-            <wp:positionV relativeFrom="paragraph">
-              <wp:posOffset>234950</wp:posOffset>
-            </wp:positionV>
-            <wp:extent cx="7083370" cy="4923692"/>
-            <wp:effectExtent l="0" t="0" r="3810" b="0"/>
-            <wp:wrapNone/>
+          <wp:inline distT="0" distB="0" distL="0" distR="0" wp14:anchorId="6CB491A8" wp14:editId="13AA26C0">
+            <wp:extent cx="5760720" cy="4004034"/>
+            <wp:effectExtent l="0" t="0" r="0" b="0"/>
             <wp:docPr id="1" name="Obraz 1"/>
             <wp:cNvGraphicFramePr>
               <a:graphicFrameLocks xmlns:a="http://schemas.openxmlformats.org/drawingml/2006/main" noChangeAspect="1"/>
@@ -894,7 +826,7 @@
                   <pic:spPr bwMode="auto">
                     <a:xfrm>
                       <a:off x="0" y="0"/>
-                      <a:ext cx="7083370" cy="4923692"/>
+                      <a:ext cx="5760720" cy="4004034"/>
                     </a:xfrm>
                     <a:prstGeom prst="rect">
                       <a:avLst/>
@@ -907,15 +839,304 @@
                 </pic:pic>
               </a:graphicData>
             </a:graphic>
-            <wp14:sizeRelH relativeFrom="page">
-              <wp14:pctWidth>0</wp14:pctWidth>
-            </wp14:sizeRelH>
-            <wp14:sizeRelV relativeFrom="page">
-              <wp14:pctHeight>0</wp14:pctHeight>
-            </wp14:sizeRelV>
-          </wp:anchor>
+          </wp:inline>
         </w:drawing>
       </w:r>
+    </w:p>
+    <w:p>
+      <w:pPr>
+        <w:pStyle w:val="paragraph"/>
+        <w:numPr>
+          <w:ilvl w:val="0"/>
+          <w:numId w:val="2"/>
+        </w:numPr>
+        <w:spacing w:before="0" w:beforeAutospacing="0" w:after="0" w:afterAutospacing="0"/>
+        <w:textAlignment w:val="baseline"/>
+        <w:rPr>
+          <w:rStyle w:val="eop"/>
+          <w:rFonts w:asciiTheme="minorHAnsi" w:hAnsiTheme="minorHAnsi" w:cstheme="minorHAnsi"/>
+          <w:sz w:val="44"/>
+          <w:szCs w:val="44"/>
+          <w:lang w:val="en-US"/>
+        </w:rPr>
+      </w:pPr>
+      <w:r>
+        <w:rPr>
+          <w:rStyle w:val="eop"/>
+          <w:rFonts w:asciiTheme="minorHAnsi" w:hAnsiTheme="minorHAnsi" w:cstheme="minorHAnsi"/>
+          <w:sz w:val="44"/>
+          <w:szCs w:val="44"/>
+          <w:lang w:val="en-US"/>
+        </w:rPr>
+        <w:t>D</w:t>
+      </w:r>
+      <w:r>
+        <w:rPr>
+          <w:rStyle w:val="eop"/>
+          <w:rFonts w:asciiTheme="minorHAnsi" w:hAnsiTheme="minorHAnsi" w:cstheme="minorHAnsi"/>
+          <w:sz w:val="44"/>
+          <w:szCs w:val="44"/>
+          <w:lang w:val="en-US"/>
+        </w:rPr>
+        <w:t>escription of each table</w:t>
+      </w:r>
+    </w:p>
+    <w:p>
+      <w:pPr>
+        <w:pStyle w:val="paragraph"/>
+        <w:numPr>
+          <w:ilvl w:val="0"/>
+          <w:numId w:val="8"/>
+        </w:numPr>
+        <w:spacing w:before="0" w:beforeAutospacing="0" w:after="0" w:afterAutospacing="0"/>
+        <w:textAlignment w:val="baseline"/>
+        <w:rPr>
+          <w:rStyle w:val="eop"/>
+          <w:rFonts w:asciiTheme="minorHAnsi" w:hAnsiTheme="minorHAnsi" w:cstheme="minorHAnsi"/>
+          <w:sz w:val="28"/>
+          <w:szCs w:val="28"/>
+          <w:lang w:val="en-US"/>
+        </w:rPr>
+      </w:pPr>
+      <w:r>
+        <w:rPr>
+          <w:rStyle w:val="eop"/>
+          <w:rFonts w:asciiTheme="minorHAnsi" w:hAnsiTheme="minorHAnsi" w:cstheme="minorHAnsi"/>
+          <w:sz w:val="28"/>
+          <w:szCs w:val="28"/>
+          <w:lang w:val="en-US"/>
+        </w:rPr>
+        <w:t>Products</w:t>
+      </w:r>
+    </w:p>
+    <w:p>
+      <w:pPr>
+        <w:pStyle w:val="paragraph"/>
+        <w:numPr>
+          <w:ilvl w:val="0"/>
+          <w:numId w:val="9"/>
+        </w:numPr>
+        <w:spacing w:before="0" w:beforeAutospacing="0" w:after="0" w:afterAutospacing="0"/>
+        <w:textAlignment w:val="baseline"/>
+        <w:rPr>
+          <w:rStyle w:val="eop"/>
+          <w:rFonts w:asciiTheme="minorHAnsi" w:hAnsiTheme="minorHAnsi" w:cstheme="minorHAnsi"/>
+          <w:sz w:val="28"/>
+          <w:szCs w:val="28"/>
+          <w:lang w:val="en-US"/>
+        </w:rPr>
+      </w:pPr>
+      <w:proofErr w:type="spellStart"/>
+      <w:r>
+        <w:rPr>
+          <w:rStyle w:val="eop"/>
+          <w:rFonts w:asciiTheme="minorHAnsi" w:hAnsiTheme="minorHAnsi" w:cstheme="minorHAnsi"/>
+          <w:sz w:val="28"/>
+          <w:szCs w:val="28"/>
+          <w:lang w:val="en-US"/>
+        </w:rPr>
+        <w:t>ProductID</w:t>
+      </w:r>
+      <w:proofErr w:type="spellEnd"/>
+      <w:r>
+        <w:rPr>
+          <w:rStyle w:val="eop"/>
+          <w:rFonts w:asciiTheme="minorHAnsi" w:hAnsiTheme="minorHAnsi" w:cstheme="minorHAnsi"/>
+          <w:sz w:val="28"/>
+          <w:szCs w:val="28"/>
+          <w:lang w:val="en-US"/>
+        </w:rPr>
+        <w:t xml:space="preserve"> is an ID product</w:t>
+      </w:r>
+    </w:p>
+    <w:p>
+      <w:pPr>
+        <w:pStyle w:val="paragraph"/>
+        <w:spacing w:before="0" w:beforeAutospacing="0" w:after="0" w:afterAutospacing="0"/>
+        <w:ind w:left="2402" w:firstLine="401"/>
+        <w:textAlignment w:val="baseline"/>
+        <w:rPr>
+          <w:rStyle w:val="eop"/>
+          <w:rFonts w:asciiTheme="minorHAnsi" w:hAnsiTheme="minorHAnsi" w:cstheme="minorHAnsi"/>
+          <w:sz w:val="28"/>
+          <w:szCs w:val="28"/>
+          <w:lang w:val="en-US"/>
+        </w:rPr>
+      </w:pPr>
+      <w:r>
+        <w:rPr>
+          <w:rStyle w:val="eop"/>
+          <w:rFonts w:asciiTheme="minorHAnsi" w:hAnsiTheme="minorHAnsi" w:cstheme="minorHAnsi"/>
+          <w:sz w:val="28"/>
+          <w:szCs w:val="28"/>
+          <w:lang w:val="en-US"/>
+        </w:rPr>
+        <w:t>name is a name of given product</w:t>
+      </w:r>
+    </w:p>
+    <w:p>
+      <w:pPr>
+        <w:pStyle w:val="paragraph"/>
+        <w:spacing w:before="0" w:beforeAutospacing="0" w:after="0" w:afterAutospacing="0"/>
+        <w:ind w:left="2361" w:firstLine="442"/>
+        <w:textAlignment w:val="baseline"/>
+        <w:rPr>
+          <w:rStyle w:val="eop"/>
+          <w:rFonts w:asciiTheme="minorHAnsi" w:hAnsiTheme="minorHAnsi" w:cstheme="minorHAnsi"/>
+          <w:sz w:val="28"/>
+          <w:szCs w:val="28"/>
+          <w:lang w:val="en-US"/>
+        </w:rPr>
+      </w:pPr>
+      <w:r>
+        <w:rPr>
+          <w:rStyle w:val="eop"/>
+          <w:rFonts w:asciiTheme="minorHAnsi" w:hAnsiTheme="minorHAnsi" w:cstheme="minorHAnsi"/>
+          <w:sz w:val="28"/>
+          <w:szCs w:val="28"/>
+          <w:lang w:val="en-US"/>
+        </w:rPr>
+        <w:t>type is a type</w:t>
+      </w:r>
+      <w:r>
+        <w:rPr>
+          <w:rStyle w:val="eop"/>
+          <w:rFonts w:asciiTheme="minorHAnsi" w:hAnsiTheme="minorHAnsi" w:cstheme="minorHAnsi"/>
+          <w:sz w:val="28"/>
+          <w:szCs w:val="28"/>
+          <w:lang w:val="en-US"/>
+        </w:rPr>
+        <w:t xml:space="preserve"> of furniture </w:t>
+      </w:r>
+    </w:p>
+    <w:p>
+      <w:pPr>
+        <w:pStyle w:val="paragraph"/>
+        <w:spacing w:before="0" w:beforeAutospacing="0" w:after="0" w:afterAutospacing="0"/>
+        <w:ind w:left="2320" w:firstLine="483"/>
+        <w:textAlignment w:val="baseline"/>
+        <w:rPr>
+          <w:rStyle w:val="eop"/>
+          <w:rFonts w:asciiTheme="minorHAnsi" w:hAnsiTheme="minorHAnsi" w:cstheme="minorHAnsi"/>
+          <w:sz w:val="28"/>
+          <w:szCs w:val="28"/>
+          <w:lang w:val="en-US"/>
+        </w:rPr>
+      </w:pPr>
+      <w:proofErr w:type="spellStart"/>
+      <w:r>
+        <w:rPr>
+          <w:rStyle w:val="eop"/>
+          <w:rFonts w:asciiTheme="minorHAnsi" w:hAnsiTheme="minorHAnsi" w:cstheme="minorHAnsi"/>
+          <w:sz w:val="28"/>
+          <w:szCs w:val="28"/>
+          <w:lang w:val="en-US"/>
+        </w:rPr>
+        <w:t>price_per_unit</w:t>
+      </w:r>
+      <w:proofErr w:type="spellEnd"/>
+      <w:r>
+        <w:rPr>
+          <w:rStyle w:val="eop"/>
+          <w:rFonts w:asciiTheme="minorHAnsi" w:hAnsiTheme="minorHAnsi" w:cstheme="minorHAnsi"/>
+          <w:sz w:val="28"/>
+          <w:szCs w:val="28"/>
+          <w:lang w:val="en-US"/>
+        </w:rPr>
+        <w:t xml:space="preserve"> is a price of one product</w:t>
+      </w:r>
+    </w:p>
+    <w:p>
+      <w:pPr>
+        <w:pStyle w:val="paragraph"/>
+        <w:spacing w:before="0" w:beforeAutospacing="0" w:after="0" w:afterAutospacing="0"/>
+        <w:ind w:left="2803"/>
+        <w:textAlignment w:val="baseline"/>
+        <w:rPr>
+          <w:rStyle w:val="eop"/>
+          <w:rFonts w:asciiTheme="minorHAnsi" w:hAnsiTheme="minorHAnsi" w:cstheme="minorHAnsi"/>
+          <w:sz w:val="28"/>
+          <w:szCs w:val="28"/>
+          <w:lang w:val="en-US"/>
+        </w:rPr>
+      </w:pPr>
+      <w:proofErr w:type="spellStart"/>
+      <w:r>
+        <w:rPr>
+          <w:rStyle w:val="eop"/>
+          <w:rFonts w:asciiTheme="minorHAnsi" w:hAnsiTheme="minorHAnsi" w:cstheme="minorHAnsi"/>
+          <w:sz w:val="28"/>
+          <w:szCs w:val="28"/>
+          <w:lang w:val="en-US"/>
+        </w:rPr>
+        <w:t>quantity_in_stock</w:t>
+      </w:r>
+      <w:proofErr w:type="spellEnd"/>
+      <w:r>
+        <w:rPr>
+          <w:rStyle w:val="eop"/>
+          <w:rFonts w:asciiTheme="minorHAnsi" w:hAnsiTheme="minorHAnsi" w:cstheme="minorHAnsi"/>
+          <w:sz w:val="28"/>
+          <w:szCs w:val="28"/>
+          <w:lang w:val="en-US"/>
+        </w:rPr>
+        <w:t xml:space="preserve"> is actual amount of products in stock</w:t>
+      </w:r>
+    </w:p>
+    <w:p>
+      <w:pPr>
+        <w:pStyle w:val="paragraph"/>
+        <w:numPr>
+          <w:ilvl w:val="0"/>
+          <w:numId w:val="9"/>
+        </w:numPr>
+        <w:spacing w:before="0" w:beforeAutospacing="0" w:after="0" w:afterAutospacing="0"/>
+        <w:textAlignment w:val="baseline"/>
+        <w:rPr>
+          <w:rStyle w:val="eop"/>
+          <w:rFonts w:asciiTheme="minorHAnsi" w:hAnsiTheme="minorHAnsi" w:cstheme="minorHAnsi"/>
+          <w:sz w:val="28"/>
+          <w:szCs w:val="28"/>
+          <w:lang w:val="en-US"/>
+        </w:rPr>
+      </w:pPr>
+      <w:r>
+        <w:rPr>
+          <w:rStyle w:val="eop"/>
+          <w:rFonts w:asciiTheme="minorHAnsi" w:hAnsiTheme="minorHAnsi" w:cstheme="minorHAnsi"/>
+          <w:sz w:val="28"/>
+          <w:szCs w:val="28"/>
+          <w:lang w:val="en-US"/>
+        </w:rPr>
+        <w:t xml:space="preserve">Primary key - </w:t>
+      </w:r>
+      <w:proofErr w:type="spellStart"/>
+      <w:r>
+        <w:rPr>
+          <w:rStyle w:val="eop"/>
+          <w:rFonts w:asciiTheme="minorHAnsi" w:hAnsiTheme="minorHAnsi" w:cstheme="minorHAnsi"/>
+          <w:sz w:val="28"/>
+          <w:szCs w:val="28"/>
+          <w:lang w:val="en-US"/>
+        </w:rPr>
+        <w:t>ProductID</w:t>
+      </w:r>
+      <w:proofErr w:type="spellEnd"/>
+    </w:p>
+    <w:p>
+      <w:pPr>
+        <w:pStyle w:val="paragraph"/>
+        <w:spacing w:before="0" w:beforeAutospacing="0" w:after="0" w:afterAutospacing="0"/>
+        <w:ind w:left="2083"/>
+        <w:textAlignment w:val="baseline"/>
+        <w:rPr>
+          <w:rStyle w:val="eop"/>
+          <w:rFonts w:asciiTheme="minorHAnsi" w:hAnsiTheme="minorHAnsi" w:cstheme="minorHAnsi"/>
+          <w:sz w:val="28"/>
+          <w:szCs w:val="28"/>
+          <w:lang w:val="en-US"/>
+        </w:rPr>
+      </w:pPr>
     </w:p>
     <w:p>
       <w:pPr>
@@ -925,30 +1146,163 @@
         <w:rPr>
           <w:rStyle w:val="eop"/>
           <w:rFonts w:asciiTheme="minorHAnsi" w:hAnsiTheme="minorHAnsi" w:cstheme="minorHAnsi"/>
-          <w:sz w:val="28"/>
-          <w:szCs w:val="28"/>
-          <w:lang w:val="en-US"/>
-        </w:rPr>
-      </w:pPr>
-      <w:r>
-        <w:br/>
-      </w:r>
+          <w:sz w:val="44"/>
+          <w:szCs w:val="44"/>
+          <w:lang w:val="en-US"/>
+        </w:rPr>
+      </w:pPr>
     </w:p>
     <w:p>
       <w:pPr>
         <w:pStyle w:val="paragraph"/>
         <w:spacing w:before="0" w:beforeAutospacing="0" w:after="0" w:afterAutospacing="0"/>
         <w:textAlignment w:val="baseline"/>
-      </w:pPr>
-    </w:p>
-    <w:p>
-      <w:pPr>
-        <w:rPr>
-          <w:lang w:val="en-US"/>
-        </w:rPr>
-      </w:pPr>
-    </w:p>
-    <w:p/>
+        <w:rPr>
+          <w:rStyle w:val="eop"/>
+          <w:rFonts w:asciiTheme="minorHAnsi" w:hAnsiTheme="minorHAnsi" w:cstheme="minorHAnsi"/>
+          <w:sz w:val="28"/>
+          <w:szCs w:val="28"/>
+          <w:lang w:val="en-US"/>
+        </w:rPr>
+      </w:pPr>
+      <w:r>
+        <w:rPr>
+          <w:lang w:val="en-US"/>
+        </w:rPr>
+        <w:br/>
+      </w:r>
+    </w:p>
+    <w:p>
+      <w:pPr>
+        <w:pStyle w:val="paragraph"/>
+        <w:spacing w:before="0" w:beforeAutospacing="0" w:after="0" w:afterAutospacing="0"/>
+        <w:textAlignment w:val="baseline"/>
+        <w:rPr>
+          <w:lang w:val="en-US"/>
+        </w:rPr>
+      </w:pPr>
+    </w:p>
+    <w:p>
+      <w:pPr>
+        <w:rPr>
+          <w:lang w:val="en-US"/>
+        </w:rPr>
+      </w:pPr>
+    </w:p>
+    <w:p>
+      <w:pPr>
+        <w:pStyle w:val="Akapitzlist"/>
+        <w:ind w:left="1440"/>
+        <w:rPr>
+          <w:lang w:val="en-US"/>
+        </w:rPr>
+      </w:pPr>
+    </w:p>
+    <w:p>
+      <w:pPr>
+        <w:rPr>
+          <w:lang w:val="en-US"/>
+        </w:rPr>
+      </w:pPr>
+    </w:p>
+    <w:p>
+      <w:pPr>
+        <w:rPr>
+          <w:lang w:val="en-US"/>
+        </w:rPr>
+      </w:pPr>
+    </w:p>
+    <w:p>
+      <w:pPr>
+        <w:rPr>
+          <w:lang w:val="en-US"/>
+        </w:rPr>
+      </w:pPr>
+    </w:p>
+    <w:p>
+      <w:pPr>
+        <w:rPr>
+          <w:lang w:val="en-US"/>
+        </w:rPr>
+      </w:pPr>
+    </w:p>
+    <w:p>
+      <w:pPr>
+        <w:rPr>
+          <w:lang w:val="en-US"/>
+        </w:rPr>
+      </w:pPr>
+    </w:p>
+    <w:p>
+      <w:pPr>
+        <w:rPr>
+          <w:lang w:val="en-US"/>
+        </w:rPr>
+      </w:pPr>
+    </w:p>
+    <w:p>
+      <w:pPr>
+        <w:rPr>
+          <w:lang w:val="en-US"/>
+        </w:rPr>
+      </w:pPr>
+    </w:p>
+    <w:p>
+      <w:pPr>
+        <w:rPr>
+          <w:lang w:val="en-US"/>
+        </w:rPr>
+      </w:pPr>
+    </w:p>
+    <w:p>
+      <w:pPr>
+        <w:rPr>
+          <w:lang w:val="en-US"/>
+        </w:rPr>
+      </w:pPr>
+    </w:p>
+    <w:p>
+      <w:pPr>
+        <w:rPr>
+          <w:lang w:val="en-US"/>
+        </w:rPr>
+      </w:pPr>
+    </w:p>
+    <w:p>
+      <w:pPr>
+        <w:rPr>
+          <w:lang w:val="en-US"/>
+        </w:rPr>
+      </w:pPr>
+    </w:p>
+    <w:p>
+      <w:pPr>
+        <w:rPr>
+          <w:lang w:val="en-US"/>
+        </w:rPr>
+      </w:pPr>
+    </w:p>
+    <w:p>
+      <w:pPr>
+        <w:rPr>
+          <w:lang w:val="en-US"/>
+        </w:rPr>
+      </w:pPr>
+    </w:p>
+    <w:p>
+      <w:pPr>
+        <w:rPr>
+          <w:lang w:val="en-US"/>
+        </w:rPr>
+      </w:pPr>
+    </w:p>
+    <w:p>
+      <w:pPr>
+        <w:rPr>
+          <w:lang w:val="en-US"/>
+        </w:rPr>
+      </w:pPr>
+    </w:p>
     <w:sectPr>
       <w:pgSz w:w="11906" w:h="16838"/>
       <w:pgMar w:top="1417" w:right="1417" w:bottom="1417" w:left="1417" w:header="708" w:footer="708" w:gutter="0"/>
@@ -962,6 +1316,603 @@
 <file path=word/numbering.xml><?xml version="1.0" encoding="utf-8"?>
 <w:numbering xmlns:wpc="http://schemas.microsoft.com/office/word/2010/wordprocessingCanvas" xmlns:cx="http://schemas.microsoft.com/office/drawing/2014/chartex" xmlns:cx1="http://schemas.microsoft.com/office/drawing/2015/9/8/chartex" xmlns:cx2="http://schemas.microsoft.com/office/drawing/2015/10/21/chartex" xmlns:cx3="http://schemas.microsoft.com/office/drawing/2016/5/9/chartex" xmlns:cx4="http://schemas.microsoft.com/office/drawing/2016/5/10/chartex" xmlns:cx5="http://schemas.microsoft.com/office/drawing/2016/5/11/chartex" xmlns:cx6="http://schemas.microsoft.com/office/drawing/2016/5/12/chartex" xmlns:cx7="http://schemas.microsoft.com/office/drawing/2016/5/13/chartex" xmlns:cx8="http://schemas.microsoft.com/office/drawing/2016/5/14/chartex" xmlns:mc="http://schemas.openxmlformats.org/markup-compatibility/2006" xmlns:aink="http://schemas.microsoft.com/office/drawing/2016/ink" xmlns:am3d="http://schemas.microsoft.com/office/drawing/2017/model3d" xmlns:o="urn:schemas-microsoft-com:office:office" xmlns:oel="http://schemas.microsoft.com/office/2019/extlst" xmlns:r="http://schemas.openxmlformats.org/officeDocument/2006/relationships" xmlns:m="http://schemas.openxmlformats.org/officeDocument/2006/math" xmlns:v="urn:schemas-microsoft-com:vml" xmlns:wp14="http://schemas.microsoft.com/office/word/2010/wordprocessingDrawing" xmlns:wp="http://schemas.openxmlformats.org/drawingml/2006/wordprocessingDrawing" xmlns:w10="urn:schemas-microsoft-com:office:word" xmlns:w="http://schemas.openxmlformats.org/wordprocessingml/2006/main" xmlns:w14="http://schemas.microsoft.com/office/word/2010/wordml" xmlns:w15="http://schemas.microsoft.com/office/word/2012/wordml" xmlns:w16cex="http://schemas.microsoft.com/office/word/2018/wordml/cex" xmlns:w16cid="http://schemas.microsoft.com/office/word/2016/wordml/cid" xmlns:w16="http://schemas.microsoft.com/office/word/2018/wordml" xmlns:w16sdtdh="http://schemas.microsoft.com/office/word/2020/wordml/sdtdatahash" xmlns:w16se="http://schemas.microsoft.com/office/word/2015/wordml/symex" xmlns:wpg="http://schemas.microsoft.com/office/word/2010/wordprocessingGroup" xmlns:wpi="http://schemas.microsoft.com/office/word/2010/wordprocessingInk" xmlns:wne="http://schemas.microsoft.com/office/word/2006/wordml" xmlns:wps="http://schemas.microsoft.com/office/word/2010/wordprocessingShape" mc:Ignorable="w14 w15 w16se w16cid w16 w16cex w16sdtdh wp14">
   <w:abstractNum w:abstractNumId="0" w15:restartNumberingAfterBreak="0">
+    <w:nsid w:val="189D6FE0"/>
+    <w:multiLevelType w:val="hybridMultilevel"/>
+    <w:tmpl w:val="851C220C"/>
+    <w:lvl w:ilvl="0" w:tplc="0415000F">
+      <w:start w:val="1"/>
+      <w:numFmt w:val="decimal"/>
+      <w:lvlText w:val="%1."/>
+      <w:lvlJc w:val="left"/>
+      <w:pPr>
+        <w:ind w:left="720" w:hanging="360"/>
+      </w:pPr>
+    </w:lvl>
+    <w:lvl w:ilvl="1" w:tplc="04150019" w:tentative="1">
+      <w:start w:val="1"/>
+      <w:numFmt w:val="lowerLetter"/>
+      <w:lvlText w:val="%2."/>
+      <w:lvlJc w:val="left"/>
+      <w:pPr>
+        <w:ind w:left="1440" w:hanging="360"/>
+      </w:pPr>
+    </w:lvl>
+    <w:lvl w:ilvl="2" w:tplc="0415001B" w:tentative="1">
+      <w:start w:val="1"/>
+      <w:numFmt w:val="lowerRoman"/>
+      <w:lvlText w:val="%3."/>
+      <w:lvlJc w:val="right"/>
+      <w:pPr>
+        <w:ind w:left="2160" w:hanging="180"/>
+      </w:pPr>
+    </w:lvl>
+    <w:lvl w:ilvl="3" w:tplc="0415000F" w:tentative="1">
+      <w:start w:val="1"/>
+      <w:numFmt w:val="decimal"/>
+      <w:lvlText w:val="%4."/>
+      <w:lvlJc w:val="left"/>
+      <w:pPr>
+        <w:ind w:left="2880" w:hanging="360"/>
+      </w:pPr>
+    </w:lvl>
+    <w:lvl w:ilvl="4" w:tplc="04150019" w:tentative="1">
+      <w:start w:val="1"/>
+      <w:numFmt w:val="lowerLetter"/>
+      <w:lvlText w:val="%5."/>
+      <w:lvlJc w:val="left"/>
+      <w:pPr>
+        <w:ind w:left="3600" w:hanging="360"/>
+      </w:pPr>
+    </w:lvl>
+    <w:lvl w:ilvl="5" w:tplc="0415001B" w:tentative="1">
+      <w:start w:val="1"/>
+      <w:numFmt w:val="lowerRoman"/>
+      <w:lvlText w:val="%6."/>
+      <w:lvlJc w:val="right"/>
+      <w:pPr>
+        <w:ind w:left="4320" w:hanging="180"/>
+      </w:pPr>
+    </w:lvl>
+    <w:lvl w:ilvl="6" w:tplc="0415000F" w:tentative="1">
+      <w:start w:val="1"/>
+      <w:numFmt w:val="decimal"/>
+      <w:lvlText w:val="%7."/>
+      <w:lvlJc w:val="left"/>
+      <w:pPr>
+        <w:ind w:left="5040" w:hanging="360"/>
+      </w:pPr>
+    </w:lvl>
+    <w:lvl w:ilvl="7" w:tplc="04150019" w:tentative="1">
+      <w:start w:val="1"/>
+      <w:numFmt w:val="lowerLetter"/>
+      <w:lvlText w:val="%8."/>
+      <w:lvlJc w:val="left"/>
+      <w:pPr>
+        <w:ind w:left="5760" w:hanging="360"/>
+      </w:pPr>
+    </w:lvl>
+    <w:lvl w:ilvl="8" w:tplc="0415001B" w:tentative="1">
+      <w:start w:val="1"/>
+      <w:numFmt w:val="lowerRoman"/>
+      <w:lvlText w:val="%9."/>
+      <w:lvlJc w:val="right"/>
+      <w:pPr>
+        <w:ind w:left="6480" w:hanging="180"/>
+      </w:pPr>
+    </w:lvl>
+  </w:abstractNum>
+  <w:abstractNum w:abstractNumId="1" w15:restartNumberingAfterBreak="0">
+    <w:nsid w:val="22A14378"/>
+    <w:multiLevelType w:val="hybridMultilevel"/>
+    <w:tmpl w:val="1EAC19C0"/>
+    <w:lvl w:ilvl="0" w:tplc="0415000F">
+      <w:start w:val="1"/>
+      <w:numFmt w:val="decimal"/>
+      <w:lvlText w:val="%1."/>
+      <w:lvlJc w:val="left"/>
+      <w:pPr>
+        <w:ind w:left="720" w:hanging="360"/>
+      </w:pPr>
+    </w:lvl>
+    <w:lvl w:ilvl="1" w:tplc="04150019" w:tentative="1">
+      <w:start w:val="1"/>
+      <w:numFmt w:val="lowerLetter"/>
+      <w:lvlText w:val="%2."/>
+      <w:lvlJc w:val="left"/>
+      <w:pPr>
+        <w:ind w:left="1440" w:hanging="360"/>
+      </w:pPr>
+    </w:lvl>
+    <w:lvl w:ilvl="2" w:tplc="0415001B" w:tentative="1">
+      <w:start w:val="1"/>
+      <w:numFmt w:val="lowerRoman"/>
+      <w:lvlText w:val="%3."/>
+      <w:lvlJc w:val="right"/>
+      <w:pPr>
+        <w:ind w:left="2160" w:hanging="180"/>
+      </w:pPr>
+    </w:lvl>
+    <w:lvl w:ilvl="3" w:tplc="0415000F" w:tentative="1">
+      <w:start w:val="1"/>
+      <w:numFmt w:val="decimal"/>
+      <w:lvlText w:val="%4."/>
+      <w:lvlJc w:val="left"/>
+      <w:pPr>
+        <w:ind w:left="2880" w:hanging="360"/>
+      </w:pPr>
+    </w:lvl>
+    <w:lvl w:ilvl="4" w:tplc="04150019" w:tentative="1">
+      <w:start w:val="1"/>
+      <w:numFmt w:val="lowerLetter"/>
+      <w:lvlText w:val="%5."/>
+      <w:lvlJc w:val="left"/>
+      <w:pPr>
+        <w:ind w:left="3600" w:hanging="360"/>
+      </w:pPr>
+    </w:lvl>
+    <w:lvl w:ilvl="5" w:tplc="0415001B" w:tentative="1">
+      <w:start w:val="1"/>
+      <w:numFmt w:val="lowerRoman"/>
+      <w:lvlText w:val="%6."/>
+      <w:lvlJc w:val="right"/>
+      <w:pPr>
+        <w:ind w:left="4320" w:hanging="180"/>
+      </w:pPr>
+    </w:lvl>
+    <w:lvl w:ilvl="6" w:tplc="0415000F" w:tentative="1">
+      <w:start w:val="1"/>
+      <w:numFmt w:val="decimal"/>
+      <w:lvlText w:val="%7."/>
+      <w:lvlJc w:val="left"/>
+      <w:pPr>
+        <w:ind w:left="5040" w:hanging="360"/>
+      </w:pPr>
+    </w:lvl>
+    <w:lvl w:ilvl="7" w:tplc="04150019" w:tentative="1">
+      <w:start w:val="1"/>
+      <w:numFmt w:val="lowerLetter"/>
+      <w:lvlText w:val="%8."/>
+      <w:lvlJc w:val="left"/>
+      <w:pPr>
+        <w:ind w:left="5760" w:hanging="360"/>
+      </w:pPr>
+    </w:lvl>
+    <w:lvl w:ilvl="8" w:tplc="0415001B" w:tentative="1">
+      <w:start w:val="1"/>
+      <w:numFmt w:val="lowerRoman"/>
+      <w:lvlText w:val="%9."/>
+      <w:lvlJc w:val="right"/>
+      <w:pPr>
+        <w:ind w:left="6480" w:hanging="180"/>
+      </w:pPr>
+    </w:lvl>
+  </w:abstractNum>
+  <w:abstractNum w:abstractNumId="2" w15:restartNumberingAfterBreak="0">
+    <w:nsid w:val="2EB805C1"/>
+    <w:multiLevelType w:val="hybridMultilevel"/>
+    <w:tmpl w:val="D6061A86"/>
+    <w:lvl w:ilvl="0" w:tplc="04150001">
+      <w:start w:val="1"/>
+      <w:numFmt w:val="bullet"/>
+      <w:lvlText w:val=""/>
+      <w:lvlJc w:val="left"/>
+      <w:pPr>
+        <w:ind w:left="1363" w:hanging="360"/>
+      </w:pPr>
+      <w:rPr>
+        <w:rFonts w:ascii="Symbol" w:hAnsi="Symbol" w:hint="default"/>
+      </w:rPr>
+    </w:lvl>
+    <w:lvl w:ilvl="1" w:tplc="04150003" w:tentative="1">
+      <w:start w:val="1"/>
+      <w:numFmt w:val="bullet"/>
+      <w:lvlText w:val="o"/>
+      <w:lvlJc w:val="left"/>
+      <w:pPr>
+        <w:ind w:left="2083" w:hanging="360"/>
+      </w:pPr>
+      <w:rPr>
+        <w:rFonts w:ascii="Courier New" w:hAnsi="Courier New" w:cs="Courier New" w:hint="default"/>
+      </w:rPr>
+    </w:lvl>
+    <w:lvl w:ilvl="2" w:tplc="04150005" w:tentative="1">
+      <w:start w:val="1"/>
+      <w:numFmt w:val="bullet"/>
+      <w:lvlText w:val=""/>
+      <w:lvlJc w:val="left"/>
+      <w:pPr>
+        <w:ind w:left="2803" w:hanging="360"/>
+      </w:pPr>
+      <w:rPr>
+        <w:rFonts w:ascii="Wingdings" w:hAnsi="Wingdings" w:hint="default"/>
+      </w:rPr>
+    </w:lvl>
+    <w:lvl w:ilvl="3" w:tplc="04150001" w:tentative="1">
+      <w:start w:val="1"/>
+      <w:numFmt w:val="bullet"/>
+      <w:lvlText w:val=""/>
+      <w:lvlJc w:val="left"/>
+      <w:pPr>
+        <w:ind w:left="3523" w:hanging="360"/>
+      </w:pPr>
+      <w:rPr>
+        <w:rFonts w:ascii="Symbol" w:hAnsi="Symbol" w:hint="default"/>
+      </w:rPr>
+    </w:lvl>
+    <w:lvl w:ilvl="4" w:tplc="04150003" w:tentative="1">
+      <w:start w:val="1"/>
+      <w:numFmt w:val="bullet"/>
+      <w:lvlText w:val="o"/>
+      <w:lvlJc w:val="left"/>
+      <w:pPr>
+        <w:ind w:left="4243" w:hanging="360"/>
+      </w:pPr>
+      <w:rPr>
+        <w:rFonts w:ascii="Courier New" w:hAnsi="Courier New" w:cs="Courier New" w:hint="default"/>
+      </w:rPr>
+    </w:lvl>
+    <w:lvl w:ilvl="5" w:tplc="04150005" w:tentative="1">
+      <w:start w:val="1"/>
+      <w:numFmt w:val="bullet"/>
+      <w:lvlText w:val=""/>
+      <w:lvlJc w:val="left"/>
+      <w:pPr>
+        <w:ind w:left="4963" w:hanging="360"/>
+      </w:pPr>
+      <w:rPr>
+        <w:rFonts w:ascii="Wingdings" w:hAnsi="Wingdings" w:hint="default"/>
+      </w:rPr>
+    </w:lvl>
+    <w:lvl w:ilvl="6" w:tplc="04150001" w:tentative="1">
+      <w:start w:val="1"/>
+      <w:numFmt w:val="bullet"/>
+      <w:lvlText w:val=""/>
+      <w:lvlJc w:val="left"/>
+      <w:pPr>
+        <w:ind w:left="5683" w:hanging="360"/>
+      </w:pPr>
+      <w:rPr>
+        <w:rFonts w:ascii="Symbol" w:hAnsi="Symbol" w:hint="default"/>
+      </w:rPr>
+    </w:lvl>
+    <w:lvl w:ilvl="7" w:tplc="04150003" w:tentative="1">
+      <w:start w:val="1"/>
+      <w:numFmt w:val="bullet"/>
+      <w:lvlText w:val="o"/>
+      <w:lvlJc w:val="left"/>
+      <w:pPr>
+        <w:ind w:left="6403" w:hanging="360"/>
+      </w:pPr>
+      <w:rPr>
+        <w:rFonts w:ascii="Courier New" w:hAnsi="Courier New" w:cs="Courier New" w:hint="default"/>
+      </w:rPr>
+    </w:lvl>
+    <w:lvl w:ilvl="8" w:tplc="04150005" w:tentative="1">
+      <w:start w:val="1"/>
+      <w:numFmt w:val="bullet"/>
+      <w:lvlText w:val=""/>
+      <w:lvlJc w:val="left"/>
+      <w:pPr>
+        <w:ind w:left="7123" w:hanging="360"/>
+      </w:pPr>
+      <w:rPr>
+        <w:rFonts w:ascii="Wingdings" w:hAnsi="Wingdings" w:hint="default"/>
+      </w:rPr>
+    </w:lvl>
+  </w:abstractNum>
+  <w:abstractNum w:abstractNumId="3" w15:restartNumberingAfterBreak="0">
+    <w:nsid w:val="422C5334"/>
+    <w:multiLevelType w:val="hybridMultilevel"/>
+    <w:tmpl w:val="82DA7F1E"/>
+    <w:lvl w:ilvl="0" w:tplc="04150001">
+      <w:start w:val="1"/>
+      <w:numFmt w:val="bullet"/>
+      <w:lvlText w:val=""/>
+      <w:lvlJc w:val="left"/>
+      <w:pPr>
+        <w:ind w:left="720" w:hanging="360"/>
+      </w:pPr>
+      <w:rPr>
+        <w:rFonts w:ascii="Symbol" w:hAnsi="Symbol" w:hint="default"/>
+      </w:rPr>
+    </w:lvl>
+    <w:lvl w:ilvl="1" w:tplc="04150003" w:tentative="1">
+      <w:start w:val="1"/>
+      <w:numFmt w:val="bullet"/>
+      <w:lvlText w:val="o"/>
+      <w:lvlJc w:val="left"/>
+      <w:pPr>
+        <w:ind w:left="1440" w:hanging="360"/>
+      </w:pPr>
+      <w:rPr>
+        <w:rFonts w:ascii="Courier New" w:hAnsi="Courier New" w:cs="Courier New" w:hint="default"/>
+      </w:rPr>
+    </w:lvl>
+    <w:lvl w:ilvl="2" w:tplc="04150005" w:tentative="1">
+      <w:start w:val="1"/>
+      <w:numFmt w:val="bullet"/>
+      <w:lvlText w:val=""/>
+      <w:lvlJc w:val="left"/>
+      <w:pPr>
+        <w:ind w:left="2160" w:hanging="360"/>
+      </w:pPr>
+      <w:rPr>
+        <w:rFonts w:ascii="Wingdings" w:hAnsi="Wingdings" w:hint="default"/>
+      </w:rPr>
+    </w:lvl>
+    <w:lvl w:ilvl="3" w:tplc="04150001" w:tentative="1">
+      <w:start w:val="1"/>
+      <w:numFmt w:val="bullet"/>
+      <w:lvlText w:val=""/>
+      <w:lvlJc w:val="left"/>
+      <w:pPr>
+        <w:ind w:left="2880" w:hanging="360"/>
+      </w:pPr>
+      <w:rPr>
+        <w:rFonts w:ascii="Symbol" w:hAnsi="Symbol" w:hint="default"/>
+      </w:rPr>
+    </w:lvl>
+    <w:lvl w:ilvl="4" w:tplc="04150003" w:tentative="1">
+      <w:start w:val="1"/>
+      <w:numFmt w:val="bullet"/>
+      <w:lvlText w:val="o"/>
+      <w:lvlJc w:val="left"/>
+      <w:pPr>
+        <w:ind w:left="3600" w:hanging="360"/>
+      </w:pPr>
+      <w:rPr>
+        <w:rFonts w:ascii="Courier New" w:hAnsi="Courier New" w:cs="Courier New" w:hint="default"/>
+      </w:rPr>
+    </w:lvl>
+    <w:lvl w:ilvl="5" w:tplc="04150005" w:tentative="1">
+      <w:start w:val="1"/>
+      <w:numFmt w:val="bullet"/>
+      <w:lvlText w:val=""/>
+      <w:lvlJc w:val="left"/>
+      <w:pPr>
+        <w:ind w:left="4320" w:hanging="360"/>
+      </w:pPr>
+      <w:rPr>
+        <w:rFonts w:ascii="Wingdings" w:hAnsi="Wingdings" w:hint="default"/>
+      </w:rPr>
+    </w:lvl>
+    <w:lvl w:ilvl="6" w:tplc="04150001" w:tentative="1">
+      <w:start w:val="1"/>
+      <w:numFmt w:val="bullet"/>
+      <w:lvlText w:val=""/>
+      <w:lvlJc w:val="left"/>
+      <w:pPr>
+        <w:ind w:left="5040" w:hanging="360"/>
+      </w:pPr>
+      <w:rPr>
+        <w:rFonts w:ascii="Symbol" w:hAnsi="Symbol" w:hint="default"/>
+      </w:rPr>
+    </w:lvl>
+    <w:lvl w:ilvl="7" w:tplc="04150003" w:tentative="1">
+      <w:start w:val="1"/>
+      <w:numFmt w:val="bullet"/>
+      <w:lvlText w:val="o"/>
+      <w:lvlJc w:val="left"/>
+      <w:pPr>
+        <w:ind w:left="5760" w:hanging="360"/>
+      </w:pPr>
+      <w:rPr>
+        <w:rFonts w:ascii="Courier New" w:hAnsi="Courier New" w:cs="Courier New" w:hint="default"/>
+      </w:rPr>
+    </w:lvl>
+    <w:lvl w:ilvl="8" w:tplc="04150005" w:tentative="1">
+      <w:start w:val="1"/>
+      <w:numFmt w:val="bullet"/>
+      <w:lvlText w:val=""/>
+      <w:lvlJc w:val="left"/>
+      <w:pPr>
+        <w:ind w:left="6480" w:hanging="360"/>
+      </w:pPr>
+      <w:rPr>
+        <w:rFonts w:ascii="Wingdings" w:hAnsi="Wingdings" w:hint="default"/>
+      </w:rPr>
+    </w:lvl>
+  </w:abstractNum>
+  <w:abstractNum w:abstractNumId="4" w15:restartNumberingAfterBreak="0">
+    <w:nsid w:val="49CC4B71"/>
+    <w:multiLevelType w:val="hybridMultilevel"/>
+    <w:tmpl w:val="CCBE36DA"/>
+    <w:lvl w:ilvl="0" w:tplc="04150001">
+      <w:start w:val="1"/>
+      <w:numFmt w:val="bullet"/>
+      <w:lvlText w:val=""/>
+      <w:lvlJc w:val="left"/>
+      <w:pPr>
+        <w:ind w:left="2083" w:hanging="360"/>
+      </w:pPr>
+      <w:rPr>
+        <w:rFonts w:ascii="Symbol" w:hAnsi="Symbol" w:hint="default"/>
+      </w:rPr>
+    </w:lvl>
+    <w:lvl w:ilvl="1" w:tplc="04150003" w:tentative="1">
+      <w:start w:val="1"/>
+      <w:numFmt w:val="bullet"/>
+      <w:lvlText w:val="o"/>
+      <w:lvlJc w:val="left"/>
+      <w:pPr>
+        <w:ind w:left="2803" w:hanging="360"/>
+      </w:pPr>
+      <w:rPr>
+        <w:rFonts w:ascii="Courier New" w:hAnsi="Courier New" w:cs="Courier New" w:hint="default"/>
+      </w:rPr>
+    </w:lvl>
+    <w:lvl w:ilvl="2" w:tplc="04150005" w:tentative="1">
+      <w:start w:val="1"/>
+      <w:numFmt w:val="bullet"/>
+      <w:lvlText w:val=""/>
+      <w:lvlJc w:val="left"/>
+      <w:pPr>
+        <w:ind w:left="3523" w:hanging="360"/>
+      </w:pPr>
+      <w:rPr>
+        <w:rFonts w:ascii="Wingdings" w:hAnsi="Wingdings" w:hint="default"/>
+      </w:rPr>
+    </w:lvl>
+    <w:lvl w:ilvl="3" w:tplc="04150001" w:tentative="1">
+      <w:start w:val="1"/>
+      <w:numFmt w:val="bullet"/>
+      <w:lvlText w:val=""/>
+      <w:lvlJc w:val="left"/>
+      <w:pPr>
+        <w:ind w:left="4243" w:hanging="360"/>
+      </w:pPr>
+      <w:rPr>
+        <w:rFonts w:ascii="Symbol" w:hAnsi="Symbol" w:hint="default"/>
+      </w:rPr>
+    </w:lvl>
+    <w:lvl w:ilvl="4" w:tplc="04150003" w:tentative="1">
+      <w:start w:val="1"/>
+      <w:numFmt w:val="bullet"/>
+      <w:lvlText w:val="o"/>
+      <w:lvlJc w:val="left"/>
+      <w:pPr>
+        <w:ind w:left="4963" w:hanging="360"/>
+      </w:pPr>
+      <w:rPr>
+        <w:rFonts w:ascii="Courier New" w:hAnsi="Courier New" w:cs="Courier New" w:hint="default"/>
+      </w:rPr>
+    </w:lvl>
+    <w:lvl w:ilvl="5" w:tplc="04150005" w:tentative="1">
+      <w:start w:val="1"/>
+      <w:numFmt w:val="bullet"/>
+      <w:lvlText w:val=""/>
+      <w:lvlJc w:val="left"/>
+      <w:pPr>
+        <w:ind w:left="5683" w:hanging="360"/>
+      </w:pPr>
+      <w:rPr>
+        <w:rFonts w:ascii="Wingdings" w:hAnsi="Wingdings" w:hint="default"/>
+      </w:rPr>
+    </w:lvl>
+    <w:lvl w:ilvl="6" w:tplc="04150001" w:tentative="1">
+      <w:start w:val="1"/>
+      <w:numFmt w:val="bullet"/>
+      <w:lvlText w:val=""/>
+      <w:lvlJc w:val="left"/>
+      <w:pPr>
+        <w:ind w:left="6403" w:hanging="360"/>
+      </w:pPr>
+      <w:rPr>
+        <w:rFonts w:ascii="Symbol" w:hAnsi="Symbol" w:hint="default"/>
+      </w:rPr>
+    </w:lvl>
+    <w:lvl w:ilvl="7" w:tplc="04150003" w:tentative="1">
+      <w:start w:val="1"/>
+      <w:numFmt w:val="bullet"/>
+      <w:lvlText w:val="o"/>
+      <w:lvlJc w:val="left"/>
+      <w:pPr>
+        <w:ind w:left="7123" w:hanging="360"/>
+      </w:pPr>
+      <w:rPr>
+        <w:rFonts w:ascii="Courier New" w:hAnsi="Courier New" w:cs="Courier New" w:hint="default"/>
+      </w:rPr>
+    </w:lvl>
+    <w:lvl w:ilvl="8" w:tplc="04150005" w:tentative="1">
+      <w:start w:val="1"/>
+      <w:numFmt w:val="bullet"/>
+      <w:lvlText w:val=""/>
+      <w:lvlJc w:val="left"/>
+      <w:pPr>
+        <w:ind w:left="7843" w:hanging="360"/>
+      </w:pPr>
+      <w:rPr>
+        <w:rFonts w:ascii="Wingdings" w:hAnsi="Wingdings" w:hint="default"/>
+      </w:rPr>
+    </w:lvl>
+  </w:abstractNum>
+  <w:abstractNum w:abstractNumId="5" w15:restartNumberingAfterBreak="0">
+    <w:nsid w:val="50AB746B"/>
+    <w:multiLevelType w:val="hybridMultilevel"/>
+    <w:tmpl w:val="DAE06424"/>
+    <w:lvl w:ilvl="0" w:tplc="0415000F">
+      <w:start w:val="1"/>
+      <w:numFmt w:val="decimal"/>
+      <w:lvlText w:val="%1."/>
+      <w:lvlJc w:val="left"/>
+      <w:pPr>
+        <w:ind w:left="1440" w:hanging="360"/>
+      </w:pPr>
+    </w:lvl>
+    <w:lvl w:ilvl="1" w:tplc="04150019" w:tentative="1">
+      <w:start w:val="1"/>
+      <w:numFmt w:val="lowerLetter"/>
+      <w:lvlText w:val="%2."/>
+      <w:lvlJc w:val="left"/>
+      <w:pPr>
+        <w:ind w:left="2160" w:hanging="360"/>
+      </w:pPr>
+    </w:lvl>
+    <w:lvl w:ilvl="2" w:tplc="0415001B" w:tentative="1">
+      <w:start w:val="1"/>
+      <w:numFmt w:val="lowerRoman"/>
+      <w:lvlText w:val="%3."/>
+      <w:lvlJc w:val="right"/>
+      <w:pPr>
+        <w:ind w:left="2880" w:hanging="180"/>
+      </w:pPr>
+    </w:lvl>
+    <w:lvl w:ilvl="3" w:tplc="0415000F" w:tentative="1">
+      <w:start w:val="1"/>
+      <w:numFmt w:val="decimal"/>
+      <w:lvlText w:val="%4."/>
+      <w:lvlJc w:val="left"/>
+      <w:pPr>
+        <w:ind w:left="3600" w:hanging="360"/>
+      </w:pPr>
+    </w:lvl>
+    <w:lvl w:ilvl="4" w:tplc="04150019" w:tentative="1">
+      <w:start w:val="1"/>
+      <w:numFmt w:val="lowerLetter"/>
+      <w:lvlText w:val="%5."/>
+      <w:lvlJc w:val="left"/>
+      <w:pPr>
+        <w:ind w:left="4320" w:hanging="360"/>
+      </w:pPr>
+    </w:lvl>
+    <w:lvl w:ilvl="5" w:tplc="0415001B" w:tentative="1">
+      <w:start w:val="1"/>
+      <w:numFmt w:val="lowerRoman"/>
+      <w:lvlText w:val="%6."/>
+      <w:lvlJc w:val="right"/>
+      <w:pPr>
+        <w:ind w:left="5040" w:hanging="180"/>
+      </w:pPr>
+    </w:lvl>
+    <w:lvl w:ilvl="6" w:tplc="0415000F" w:tentative="1">
+      <w:start w:val="1"/>
+      <w:numFmt w:val="decimal"/>
+      <w:lvlText w:val="%7."/>
+      <w:lvlJc w:val="left"/>
+      <w:pPr>
+        <w:ind w:left="5760" w:hanging="360"/>
+      </w:pPr>
+    </w:lvl>
+    <w:lvl w:ilvl="7" w:tplc="04150019" w:tentative="1">
+      <w:start w:val="1"/>
+      <w:numFmt w:val="lowerLetter"/>
+      <w:lvlText w:val="%8."/>
+      <w:lvlJc w:val="left"/>
+      <w:pPr>
+        <w:ind w:left="6480" w:hanging="360"/>
+      </w:pPr>
+    </w:lvl>
+    <w:lvl w:ilvl="8" w:tplc="0415001B" w:tentative="1">
+      <w:start w:val="1"/>
+      <w:numFmt w:val="lowerRoman"/>
+      <w:lvlText w:val="%9."/>
+      <w:lvlJc w:val="right"/>
+      <w:pPr>
+        <w:ind w:left="7200" w:hanging="180"/>
+      </w:pPr>
+    </w:lvl>
+  </w:abstractNum>
+  <w:abstractNum w:abstractNumId="6" w15:restartNumberingAfterBreak="0">
     <w:nsid w:val="5153208A"/>
     <w:multiLevelType w:val="hybridMultilevel"/>
     <w:tmpl w:val="6BA2C8C2"/>
@@ -971,7 +1922,7 @@
       <w:lvlText w:val="%1."/>
       <w:lvlJc w:val="left"/>
       <w:pPr>
-        <w:ind w:left="720" w:hanging="360"/>
+        <w:ind w:left="643" w:hanging="360"/>
       </w:pPr>
       <w:rPr>
         <w:rFonts w:hint="default"/>
@@ -1050,7 +2001,7 @@
       </w:pPr>
     </w:lvl>
   </w:abstractNum>
-  <w:abstractNum w:abstractNumId="1" w15:restartNumberingAfterBreak="0">
+  <w:abstractNum w:abstractNumId="7" w15:restartNumberingAfterBreak="0">
     <w:nsid w:val="65095C62"/>
     <w:multiLevelType w:val="hybridMultilevel"/>
     <w:tmpl w:val="6E0E6FD2"/>
@@ -1139,11 +2090,118 @@
       </w:pPr>
     </w:lvl>
   </w:abstractNum>
+  <w:abstractNum w:abstractNumId="8" w15:restartNumberingAfterBreak="0">
+    <w:nsid w:val="6891463B"/>
+    <w:multiLevelType w:val="hybridMultilevel"/>
+    <w:tmpl w:val="E32ED622"/>
+    <w:lvl w:ilvl="0" w:tplc="04150017">
+      <w:start w:val="1"/>
+      <w:numFmt w:val="lowerLetter"/>
+      <w:lvlText w:val="%1)"/>
+      <w:lvlJc w:val="left"/>
+      <w:pPr>
+        <w:ind w:left="2803" w:hanging="360"/>
+      </w:pPr>
+    </w:lvl>
+    <w:lvl w:ilvl="1" w:tplc="04150019" w:tentative="1">
+      <w:start w:val="1"/>
+      <w:numFmt w:val="lowerLetter"/>
+      <w:lvlText w:val="%2."/>
+      <w:lvlJc w:val="left"/>
+      <w:pPr>
+        <w:ind w:left="3523" w:hanging="360"/>
+      </w:pPr>
+    </w:lvl>
+    <w:lvl w:ilvl="2" w:tplc="0415001B" w:tentative="1">
+      <w:start w:val="1"/>
+      <w:numFmt w:val="lowerRoman"/>
+      <w:lvlText w:val="%3."/>
+      <w:lvlJc w:val="right"/>
+      <w:pPr>
+        <w:ind w:left="4243" w:hanging="180"/>
+      </w:pPr>
+    </w:lvl>
+    <w:lvl w:ilvl="3" w:tplc="0415000F" w:tentative="1">
+      <w:start w:val="1"/>
+      <w:numFmt w:val="decimal"/>
+      <w:lvlText w:val="%4."/>
+      <w:lvlJc w:val="left"/>
+      <w:pPr>
+        <w:ind w:left="4963" w:hanging="360"/>
+      </w:pPr>
+    </w:lvl>
+    <w:lvl w:ilvl="4" w:tplc="04150019" w:tentative="1">
+      <w:start w:val="1"/>
+      <w:numFmt w:val="lowerLetter"/>
+      <w:lvlText w:val="%5."/>
+      <w:lvlJc w:val="left"/>
+      <w:pPr>
+        <w:ind w:left="5683" w:hanging="360"/>
+      </w:pPr>
+    </w:lvl>
+    <w:lvl w:ilvl="5" w:tplc="0415001B" w:tentative="1">
+      <w:start w:val="1"/>
+      <w:numFmt w:val="lowerRoman"/>
+      <w:lvlText w:val="%6."/>
+      <w:lvlJc w:val="right"/>
+      <w:pPr>
+        <w:ind w:left="6403" w:hanging="180"/>
+      </w:pPr>
+    </w:lvl>
+    <w:lvl w:ilvl="6" w:tplc="0415000F" w:tentative="1">
+      <w:start w:val="1"/>
+      <w:numFmt w:val="decimal"/>
+      <w:lvlText w:val="%7."/>
+      <w:lvlJc w:val="left"/>
+      <w:pPr>
+        <w:ind w:left="7123" w:hanging="360"/>
+      </w:pPr>
+    </w:lvl>
+    <w:lvl w:ilvl="7" w:tplc="04150019" w:tentative="1">
+      <w:start w:val="1"/>
+      <w:numFmt w:val="lowerLetter"/>
+      <w:lvlText w:val="%8."/>
+      <w:lvlJc w:val="left"/>
+      <w:pPr>
+        <w:ind w:left="7843" w:hanging="360"/>
+      </w:pPr>
+    </w:lvl>
+    <w:lvl w:ilvl="8" w:tplc="0415001B" w:tentative="1">
+      <w:start w:val="1"/>
+      <w:numFmt w:val="lowerRoman"/>
+      <w:lvlText w:val="%9."/>
+      <w:lvlJc w:val="right"/>
+      <w:pPr>
+        <w:ind w:left="8563" w:hanging="180"/>
+      </w:pPr>
+    </w:lvl>
+  </w:abstractNum>
   <w:num w:numId="1" w16cid:durableId="1475676666">
+    <w:abstractNumId w:val="7"/>
+  </w:num>
+  <w:num w:numId="2" w16cid:durableId="963577215">
+    <w:abstractNumId w:val="6"/>
+  </w:num>
+  <w:num w:numId="3" w16cid:durableId="1619408956">
+    <w:abstractNumId w:val="0"/>
+  </w:num>
+  <w:num w:numId="4" w16cid:durableId="1874151532">
     <w:abstractNumId w:val="1"/>
   </w:num>
-  <w:num w:numId="2" w16cid:durableId="963577215">
-    <w:abstractNumId w:val="0"/>
+  <w:num w:numId="5" w16cid:durableId="219902264">
+    <w:abstractNumId w:val="3"/>
+  </w:num>
+  <w:num w:numId="6" w16cid:durableId="605307890">
+    <w:abstractNumId w:val="5"/>
+  </w:num>
+  <w:num w:numId="7" w16cid:durableId="507670926">
+    <w:abstractNumId w:val="2"/>
+  </w:num>
+  <w:num w:numId="8" w16cid:durableId="309939403">
+    <w:abstractNumId w:val="4"/>
+  </w:num>
+  <w:num w:numId="9" w16cid:durableId="1911234647">
+    <w:abstractNumId w:val="8"/>
   </w:num>
 </w:numbering>
 </file>
@@ -2137,18 +3195,18 @@
 </file>
 
 <file path=customXml/item2.xml><?xml version="1.0" encoding="utf-8"?>
+<p:properties xmlns:p="http://schemas.microsoft.com/office/2006/metadata/properties" xmlns:xsi="http://www.w3.org/2001/XMLSchema-instance" xmlns:pc="http://schemas.microsoft.com/office/infopath/2007/PartnerControls">
+  <documentManagement/>
+</p:properties>
+</file>
+
+<file path=customXml/item3.xml><?xml version="1.0" encoding="utf-8"?>
 <?mso-contentType ?>
 <FormTemplates xmlns="http://schemas.microsoft.com/sharepoint/v3/contenttype/forms">
   <Display>DocumentLibraryForm</Display>
   <Edit>DocumentLibraryForm</Edit>
   <New>DocumentLibraryForm</New>
 </FormTemplates>
-</file>
-
-<file path=customXml/item3.xml><?xml version="1.0" encoding="utf-8"?>
-<p:properties xmlns:p="http://schemas.microsoft.com/office/2006/metadata/properties" xmlns:xsi="http://www.w3.org/2001/XMLSchema-instance" xmlns:pc="http://schemas.microsoft.com/office/infopath/2007/PartnerControls">
-  <documentManagement/>
-</p:properties>
 </file>
 
 <file path=customXml/itemProps1.xml><?xml version="1.0" encoding="utf-8"?>
@@ -2171,26 +3229,18 @@
 </file>
 
 <file path=customXml/itemProps2.xml><?xml version="1.0" encoding="utf-8"?>
+<ds:datastoreItem xmlns:ds="http://schemas.openxmlformats.org/officeDocument/2006/customXml" ds:itemID="{976308D1-FAD5-4099-BBB8-0E4306DF807E}">
+  <ds:schemaRefs>
+    <ds:schemaRef ds:uri="http://schemas.microsoft.com/office/2006/metadata/properties"/>
+    <ds:schemaRef ds:uri="http://schemas.microsoft.com/office/infopath/2007/PartnerControls"/>
+  </ds:schemaRefs>
+</ds:datastoreItem>
+</file>
+
+<file path=customXml/itemProps3.xml><?xml version="1.0" encoding="utf-8"?>
 <ds:datastoreItem xmlns:ds="http://schemas.openxmlformats.org/officeDocument/2006/customXml" ds:itemID="{643412EF-0EA8-4FC3-B6E1-5583E6A2DB79}">
   <ds:schemaRefs>
     <ds:schemaRef ds:uri="http://schemas.microsoft.com/sharepoint/v3/contenttype/forms"/>
   </ds:schemaRefs>
 </ds:datastoreItem>
-</file>
-
-<file path=customXml/itemProps3.xml><?xml version="1.0" encoding="utf-8"?>
-<ds:datastoreItem xmlns:ds="http://schemas.openxmlformats.org/officeDocument/2006/customXml" ds:itemID="{976308D1-FAD5-4099-BBB8-0E4306DF807E}">
-  <ds:schemaRefs>
-    <ds:schemaRef ds:uri="http://schemas.microsoft.com/office/2006/documentManagement/types"/>
-    <ds:schemaRef ds:uri="a308a4c8-5a06-47b5-80c1-4377bb885d3d"/>
-    <ds:schemaRef ds:uri="http://schemas.openxmlformats.org/package/2006/metadata/core-properties"/>
-    <ds:schemaRef ds:uri="http://purl.org/dc/elements/1.1/"/>
-    <ds:schemaRef ds:uri="http://schemas.microsoft.com/office/2006/metadata/properties"/>
-    <ds:schemaRef ds:uri="http://purl.org/dc/dcmitype/"/>
-    <ds:schemaRef ds:uri="6f76e8df-8962-4219-9d90-830137f61fba"/>
-    <ds:schemaRef ds:uri="http://schemas.microsoft.com/office/infopath/2007/PartnerControls"/>
-    <ds:schemaRef ds:uri="http://www.w3.org/XML/1998/namespace"/>
-    <ds:schemaRef ds:uri="http://purl.org/dc/terms/"/>
-  </ds:schemaRefs>
-</ds:datastoreItem>
 </file>
</xml_diff>